<commit_message>
Updated version of app set up
</commit_message>
<xml_diff>
--- a/Task Master Application Setup.docx
+++ b/Task Master Application Setup.docx
@@ -695,15 +695,7 @@
         <w:rPr>
           <w:rFonts w:cstheme="minorHAnsi"/>
         </w:rPr>
-        <w:t xml:space="preserve"> tasks and projects. The application uses a MySQL database to store task and project information, and provides a user-friendly interface for creating, assigning, and tracki</w:t>
-      </w:r>
-      <w:bookmarkStart w:id="0" w:name="_GoBack"/>
-      <w:bookmarkEnd w:id="0"/>
-      <w:r>
-        <w:rPr>
-          <w:rFonts w:cstheme="minorHAnsi"/>
-        </w:rPr>
-        <w:t>ng tasks.</w:t>
+        <w:t xml:space="preserve"> tasks and projects. The application uses a MySQL database to store task and project information, and provides a user-friendly interface for creating, assigning, and tracking tasks.</w:t>
       </w:r>
     </w:p>
     <w:p>
@@ -837,6 +829,352 @@
         </w:rPr>
         <w:t>By following the installation and usage instructions provided above, you should be able to set up and use Task Master for your task and project management needs.</w:t>
       </w:r>
+    </w:p>
+    <w:p>
+      <w:pPr>
+        <w:rPr>
+          <w:rFonts w:cstheme="minorHAnsi"/>
+          <w:b/>
+          <w:bCs/>
+        </w:rPr>
+      </w:pPr>
+      <w:r>
+        <w:rPr>
+          <w:rFonts w:cstheme="minorHAnsi"/>
+          <w:b/>
+          <w:bCs/>
+        </w:rPr>
+        <w:t>Folder structure overview</w:t>
+      </w:r>
+      <w:r>
+        <w:rPr>
+          <w:rFonts w:cstheme="minorHAnsi"/>
+          <w:b/>
+          <w:bCs/>
+        </w:rPr>
+        <w:t xml:space="preserve"> :</w:t>
+      </w:r>
+      <w:bookmarkStart w:id="0" w:name="_GoBack"/>
+      <w:bookmarkEnd w:id="0"/>
+    </w:p>
+    <w:p>
+      <w:pPr>
+        <w:rPr>
+          <w:rFonts w:cstheme="minorHAnsi"/>
+        </w:rPr>
+      </w:pPr>
+      <w:r>
+        <w:rPr>
+          <w:rFonts w:cstheme="minorHAnsi"/>
+          <w:b/>
+        </w:rPr>
+        <w:t>c</w:t>
+      </w:r>
+      <w:r>
+        <w:rPr>
+          <w:rFonts w:cstheme="minorHAnsi"/>
+          <w:b/>
+        </w:rPr>
+        <w:t>ontrollers</w:t>
+      </w:r>
+      <w:r>
+        <w:rPr>
+          <w:rFonts w:cstheme="minorHAnsi"/>
+        </w:rPr>
+        <w:t xml:space="preserve">: This directory contains three controllers: EmployeeController, TaskController, and ProjectController. These controllers are responsible for handling the business logic of the application and for communicating </w:t>
+      </w:r>
+      <w:r>
+        <w:rPr>
+          <w:rFonts w:cstheme="minorHAnsi"/>
+        </w:rPr>
+        <w:t>between the views and the model</w:t>
+      </w:r>
+      <w:r>
+        <w:rPr>
+          <w:rFonts w:cstheme="minorHAnsi"/>
+        </w:rPr>
+        <w:t>.</w:t>
+      </w:r>
+    </w:p>
+    <w:p>
+      <w:pPr>
+        <w:rPr>
+          <w:rFonts w:cstheme="minorHAnsi"/>
+        </w:rPr>
+      </w:pPr>
+      <w:r>
+        <w:rPr>
+          <w:rFonts w:cstheme="minorHAnsi"/>
+          <w:b/>
+        </w:rPr>
+        <w:t>i</w:t>
+      </w:r>
+      <w:r>
+        <w:rPr>
+          <w:rFonts w:cstheme="minorHAnsi"/>
+          <w:b/>
+        </w:rPr>
+        <w:t>mages</w:t>
+      </w:r>
+      <w:r>
+        <w:rPr>
+          <w:rFonts w:cstheme="minorHAnsi"/>
+        </w:rPr>
+        <w:t>: This directory contains images used in the application.</w:t>
+      </w:r>
+    </w:p>
+    <w:p>
+      <w:pPr>
+        <w:rPr>
+          <w:rFonts w:cstheme="minorHAnsi"/>
+        </w:rPr>
+      </w:pPr>
+      <w:r>
+        <w:rPr>
+          <w:rFonts w:cstheme="minorHAnsi"/>
+          <w:b/>
+        </w:rPr>
+        <w:t>m</w:t>
+      </w:r>
+      <w:r>
+        <w:rPr>
+          <w:rFonts w:cstheme="minorHAnsi"/>
+          <w:b/>
+        </w:rPr>
+        <w:t>ain</w:t>
+      </w:r>
+      <w:r>
+        <w:rPr>
+          <w:rFonts w:cstheme="minorHAnsi"/>
+        </w:rPr>
+        <w:t>: This directory contains the Main class, which is the entry point for the application. This class is responsible for setting up the application and starting the user interface.</w:t>
+      </w:r>
+    </w:p>
+    <w:p>
+      <w:pPr>
+        <w:rPr>
+          <w:rFonts w:cstheme="minorHAnsi"/>
+        </w:rPr>
+      </w:pPr>
+      <w:r>
+        <w:rPr>
+          <w:rFonts w:cstheme="minorHAnsi"/>
+          <w:b/>
+        </w:rPr>
+        <w:t>m</w:t>
+      </w:r>
+      <w:r>
+        <w:rPr>
+          <w:rFonts w:cstheme="minorHAnsi"/>
+          <w:b/>
+        </w:rPr>
+        <w:t>odel</w:t>
+      </w:r>
+      <w:r>
+        <w:rPr>
+          <w:rFonts w:cstheme="minorHAnsi"/>
+        </w:rPr>
+        <w:t>: This directory contains the entity classes that represent the data of the application. These classes define the structure and behavior of the data, such as its attributes and relationships.</w:t>
+      </w:r>
+    </w:p>
+    <w:p>
+      <w:pPr>
+        <w:rPr>
+          <w:rFonts w:cstheme="minorHAnsi"/>
+        </w:rPr>
+      </w:pPr>
+      <w:r>
+        <w:rPr>
+          <w:rFonts w:cstheme="minorHAnsi"/>
+          <w:b/>
+        </w:rPr>
+        <w:t>p</w:t>
+      </w:r>
+      <w:r>
+        <w:rPr>
+          <w:rFonts w:cstheme="minorHAnsi"/>
+          <w:b/>
+        </w:rPr>
+        <w:t>ersistence.connection</w:t>
+      </w:r>
+      <w:r>
+        <w:rPr>
+          <w:rFonts w:cstheme="minorHAnsi"/>
+        </w:rPr>
+        <w:t>: This directory contains the DBConnectionFactory class for establishing a database connection.</w:t>
+      </w:r>
+    </w:p>
+    <w:p>
+      <w:pPr>
+        <w:rPr>
+          <w:rFonts w:cstheme="minorHAnsi"/>
+        </w:rPr>
+      </w:pPr>
+      <w:r>
+        <w:rPr>
+          <w:rFonts w:cstheme="minorHAnsi"/>
+          <w:b/>
+        </w:rPr>
+        <w:t>p</w:t>
+      </w:r>
+      <w:r>
+        <w:rPr>
+          <w:rFonts w:cstheme="minorHAnsi"/>
+          <w:b/>
+        </w:rPr>
+        <w:t>ersistence.dao</w:t>
+      </w:r>
+      <w:r>
+        <w:rPr>
+          <w:rFonts w:cstheme="minorHAnsi"/>
+        </w:rPr>
+        <w:t>: This directory contains DAO interfaces that define operations that can be performed on entities.</w:t>
+      </w:r>
+    </w:p>
+    <w:p>
+      <w:pPr>
+        <w:rPr>
+          <w:rFonts w:cstheme="minorHAnsi"/>
+        </w:rPr>
+      </w:pPr>
+      <w:r>
+        <w:rPr>
+          <w:rFonts w:cstheme="minorHAnsi"/>
+          <w:b/>
+        </w:rPr>
+        <w:t>p</w:t>
+      </w:r>
+      <w:r>
+        <w:rPr>
+          <w:rFonts w:cstheme="minorHAnsi"/>
+          <w:b/>
+        </w:rPr>
+        <w:t>ersistence.dao.impl</w:t>
+      </w:r>
+      <w:r>
+        <w:rPr>
+          <w:rFonts w:cstheme="minorHAnsi"/>
+        </w:rPr>
+        <w:t>: This directory contains implementations of the DAO interfaces.</w:t>
+      </w:r>
+      <w:r>
+        <w:rPr>
+          <w:rFonts w:cstheme="minorHAnsi"/>
+        </w:rPr>
+        <w:t xml:space="preserve"> </w:t>
+      </w:r>
+      <w:r>
+        <w:rPr>
+          <w:rFonts w:cstheme="minorHAnsi"/>
+        </w:rPr>
+        <w:t>These classes provide the actual implementation of the DAO methods, using the database connection to read and write data</w:t>
+      </w:r>
+      <w:r>
+        <w:rPr>
+          <w:rFonts w:cstheme="minorHAnsi"/>
+        </w:rPr>
+        <w:t>.</w:t>
+      </w:r>
+    </w:p>
+    <w:p>
+      <w:pPr>
+        <w:rPr>
+          <w:rFonts w:cstheme="minorHAnsi"/>
+        </w:rPr>
+      </w:pPr>
+      <w:r>
+        <w:rPr>
+          <w:rFonts w:cstheme="minorHAnsi"/>
+          <w:b/>
+        </w:rPr>
+        <w:t>s</w:t>
+      </w:r>
+      <w:r>
+        <w:rPr>
+          <w:rFonts w:cstheme="minorHAnsi"/>
+          <w:b/>
+        </w:rPr>
+        <w:t>ession</w:t>
+      </w:r>
+      <w:r>
+        <w:rPr>
+          <w:rFonts w:cstheme="minorHAnsi"/>
+        </w:rPr>
+        <w:t>: This directory contains session classes for mapping entities</w:t>
+      </w:r>
+      <w:r>
+        <w:rPr>
+          <w:rFonts w:cstheme="minorHAnsi"/>
+        </w:rPr>
+        <w:t xml:space="preserve"> (Employee) </w:t>
+      </w:r>
+      <w:r>
+        <w:rPr>
+          <w:rFonts w:cstheme="minorHAnsi"/>
+        </w:rPr>
+        <w:t>.</w:t>
+      </w:r>
+    </w:p>
+    <w:p>
+      <w:pPr>
+        <w:rPr>
+          <w:rFonts w:cstheme="minorHAnsi"/>
+        </w:rPr>
+      </w:pPr>
+      <w:r>
+        <w:rPr>
+          <w:rFonts w:cstheme="minorHAnsi"/>
+          <w:b/>
+        </w:rPr>
+        <w:t>u</w:t>
+      </w:r>
+      <w:r>
+        <w:rPr>
+          <w:rFonts w:cstheme="minorHAnsi"/>
+          <w:b/>
+        </w:rPr>
+        <w:t>I.form</w:t>
+      </w:r>
+      <w:r>
+        <w:rPr>
+          <w:rFonts w:cstheme="minorHAnsi"/>
+        </w:rPr>
+        <w:t>: This directory contains form classes that display and collect data from the user.</w:t>
+      </w:r>
+    </w:p>
+    <w:p>
+      <w:pPr>
+        <w:rPr>
+          <w:rFonts w:cstheme="minorHAnsi"/>
+        </w:rPr>
+      </w:pPr>
+      <w:r>
+        <w:rPr>
+          <w:rFonts w:cstheme="minorHAnsi"/>
+          <w:b/>
+        </w:rPr>
+        <w:t>u</w:t>
+      </w:r>
+      <w:r>
+        <w:rPr>
+          <w:rFonts w:cstheme="minorHAnsi"/>
+          <w:b/>
+        </w:rPr>
+        <w:t>I.form.table.model</w:t>
+      </w:r>
+      <w:r>
+        <w:rPr>
+          <w:rFonts w:cstheme="minorHAnsi"/>
+        </w:rPr>
+        <w:t>: This directory contains model classes for displaying tabular data in the user interface.</w:t>
+      </w:r>
+    </w:p>
+    <w:p>
+      <w:pPr>
+        <w:rPr>
+          <w:rFonts w:cstheme="minorHAnsi"/>
+        </w:rPr>
+      </w:pPr>
     </w:p>
     <w:p/>
     <w:sectPr>

</xml_diff>